<commit_message>
Updated Draft- Removed parts
</commit_message>
<xml_diff>
--- a/project outline_04.14.20.docx
+++ b/project outline_04.14.20.docx
@@ -53,15 +53,7 @@
         </w:rPr>
       </w:pPr>
       <w:r>
-        <w:t xml:space="preserve">CS 340-400: </w:t>
-      </w:r>
-      <w:proofErr w:type="spellStart"/>
-      <w:r>
-        <w:t>Spr</w:t>
-      </w:r>
-      <w:proofErr w:type="spellEnd"/>
-      <w:r>
-        <w:t xml:space="preserve"> 2020</w:t>
+        <w:t>CS 340-400: Spr 2020</w:t>
       </w:r>
     </w:p>
     <w:p>
@@ -147,13 +139,8 @@
           <w:rFonts w:hint="eastAsia"/>
         </w:rPr>
       </w:pPr>
-      <w:proofErr w:type="spellStart"/>
-      <w:r>
-        <w:t>Mahinui</w:t>
-      </w:r>
-      <w:proofErr w:type="spellEnd"/>
-      <w:r>
-        <w:t xml:space="preserve"> auto shop has seen record business in the last decade</w:t>
+      <w:r>
+        <w:t>Mahinui auto shop has seen record business in the last decade</w:t>
       </w:r>
       <w:r>
         <w:t>, repairing 50</w:t>
@@ -388,23 +375,7 @@
           <w:color w:val="auto"/>
           <w:lang w:val="fr-FR"/>
         </w:rPr>
-        <w:t xml:space="preserve">int, </w:t>
-      </w:r>
-      <w:proofErr w:type="spellStart"/>
-      <w:r>
-        <w:rPr>
-          <w:color w:val="auto"/>
-          <w:lang w:val="fr-FR"/>
-        </w:rPr>
-        <w:t>auto_increment</w:t>
-      </w:r>
-      <w:proofErr w:type="spellEnd"/>
-      <w:r>
-        <w:rPr>
-          <w:color w:val="auto"/>
-          <w:lang w:val="fr-FR"/>
-        </w:rPr>
-        <w:t>, unique, not NULL, PK</w:t>
+        <w:t>int, auto_increment, unique, not NULL, PK</w:t>
       </w:r>
     </w:p>
     <w:p>
@@ -418,13 +389,8 @@
           <w:rFonts w:hint="eastAsia"/>
         </w:rPr>
       </w:pPr>
-      <w:proofErr w:type="spellStart"/>
-      <w:r>
-        <w:t>f_name</w:t>
-      </w:r>
-      <w:proofErr w:type="spellEnd"/>
-      <w:r>
-        <w:t xml:space="preserve">: </w:t>
+      <w:r>
+        <w:t xml:space="preserve">f_name: </w:t>
       </w:r>
       <w:r>
         <w:t>varchar</w:t>
@@ -444,13 +410,8 @@
           <w:rFonts w:hint="eastAsia"/>
         </w:rPr>
       </w:pPr>
-      <w:proofErr w:type="spellStart"/>
-      <w:r>
-        <w:t>l_name</w:t>
-      </w:r>
-      <w:proofErr w:type="spellEnd"/>
-      <w:r>
-        <w:t xml:space="preserve">: </w:t>
+      <w:r>
+        <w:t xml:space="preserve">l_name: </w:t>
       </w:r>
       <w:r>
         <w:t>varchar</w:t>
@@ -470,13 +431,8 @@
           <w:rFonts w:hint="eastAsia"/>
         </w:rPr>
       </w:pPr>
-      <w:proofErr w:type="spellStart"/>
-      <w:r>
-        <w:t>contact_no</w:t>
-      </w:r>
-      <w:proofErr w:type="spellEnd"/>
-      <w:r>
-        <w:t xml:space="preserve">: </w:t>
+      <w:r>
+        <w:t xml:space="preserve">contact_no: </w:t>
       </w:r>
       <w:r>
         <w:t>varchar</w:t>
@@ -496,13 +452,8 @@
           <w:rFonts w:hint="eastAsia"/>
         </w:rPr>
       </w:pPr>
-      <w:proofErr w:type="spellStart"/>
-      <w:r>
-        <w:t>email_address</w:t>
-      </w:r>
-      <w:proofErr w:type="spellEnd"/>
-      <w:r>
-        <w:t xml:space="preserve">: </w:t>
+      <w:r>
+        <w:t xml:space="preserve">email_address: </w:t>
       </w:r>
       <w:r>
         <w:t>varchar</w:t>
@@ -519,11 +470,9 @@
           <w:rFonts w:hint="eastAsia"/>
         </w:rPr>
       </w:pPr>
-      <w:proofErr w:type="spellStart"/>
       <w:r>
         <w:t>street_address</w:t>
       </w:r>
-      <w:proofErr w:type="spellEnd"/>
       <w:r>
         <w:t xml:space="preserve">:   </w:t>
       </w:r>
@@ -616,15 +565,7 @@
         <w:t xml:space="preserve">relationship:  </w:t>
       </w:r>
       <w:r>
-        <w:t xml:space="preserve">a 1:M relationship between customers and cars is implemented with </w:t>
-      </w:r>
-      <w:proofErr w:type="spellStart"/>
-      <w:r>
-        <w:t>customer_id</w:t>
-      </w:r>
-      <w:proofErr w:type="spellEnd"/>
-      <w:r>
-        <w:t xml:space="preserve"> as a FK inside of cars</w:t>
+        <w:t>a 1:M relationship between customers and cars is implemented with customer_id as a FK inside of cars</w:t>
       </w:r>
     </w:p>
     <w:p>
@@ -678,15 +619,7 @@
         <w:t xml:space="preserve">id: </w:t>
       </w:r>
       <w:r>
-        <w:t xml:space="preserve">int, </w:t>
-      </w:r>
-      <w:proofErr w:type="spellStart"/>
-      <w:r>
-        <w:t>auto_increment</w:t>
-      </w:r>
-      <w:proofErr w:type="spellEnd"/>
-      <w:r>
-        <w:t>, unique, not NULL, PK</w:t>
+        <w:t>int, auto_increment, unique, not NULL, PK</w:t>
       </w:r>
     </w:p>
     <w:p>
@@ -700,11 +633,9 @@
           <w:rFonts w:hint="eastAsia"/>
         </w:rPr>
       </w:pPr>
-      <w:proofErr w:type="spellStart"/>
       <w:r>
         <w:t>customer_id</w:t>
       </w:r>
-      <w:proofErr w:type="spellEnd"/>
       <w:r>
         <w:t>: int, not NULL</w:t>
       </w:r>
@@ -729,7 +660,6 @@
           <w:rFonts w:hint="eastAsia"/>
         </w:rPr>
       </w:pPr>
-      <w:proofErr w:type="spellStart"/>
       <w:r>
         <w:t>license_</w:t>
       </w:r>
@@ -739,7 +669,6 @@
       <w:r>
         <w:t>no</w:t>
       </w:r>
-      <w:proofErr w:type="spellEnd"/>
       <w:r>
         <w:t xml:space="preserve">: </w:t>
       </w:r>
@@ -870,26 +799,10 @@
         <w:t>rs</w:t>
       </w:r>
       <w:r>
-        <w:t xml:space="preserve"> is implemented with </w:t>
-      </w:r>
-      <w:proofErr w:type="spellStart"/>
-      <w:r>
-        <w:t>car_id</w:t>
-      </w:r>
-      <w:proofErr w:type="spellEnd"/>
-      <w:r>
-        <w:t xml:space="preserve"> as a FK inside of repairs</w:t>
-      </w:r>
-      <w:r>
-        <w:t xml:space="preserve">; a 1:M relationship between customers and cars is implemented with </w:t>
-      </w:r>
-      <w:proofErr w:type="spellStart"/>
-      <w:r>
-        <w:t>customer_id</w:t>
-      </w:r>
-      <w:proofErr w:type="spellEnd"/>
-      <w:r>
-        <w:t xml:space="preserve"> as a FK inside of cars</w:t>
+        <w:t xml:space="preserve"> is implemented with car_id as a FK inside of repairs</w:t>
+      </w:r>
+      <w:r>
+        <w:t>; a 1:M relationship between customers and cars is implemented with customer_id as a FK inside of cars</w:t>
       </w:r>
     </w:p>
     <w:p>
@@ -981,13 +894,8 @@
           <w:rFonts w:hint="eastAsia"/>
         </w:rPr>
       </w:pPr>
-      <w:proofErr w:type="spellStart"/>
-      <w:r>
-        <w:t>car_id</w:t>
-      </w:r>
-      <w:proofErr w:type="spellEnd"/>
-      <w:r>
-        <w:t>: int, not NULL, FK</w:t>
+      <w:r>
+        <w:t>car_id: int, not NULL, FK</w:t>
       </w:r>
     </w:p>
     <w:p>
@@ -1001,13 +909,8 @@
           <w:rFonts w:hint="eastAsia"/>
         </w:rPr>
       </w:pPr>
-      <w:proofErr w:type="spellStart"/>
-      <w:r>
-        <w:t>total_hours</w:t>
-      </w:r>
-      <w:proofErr w:type="spellEnd"/>
-      <w:r>
-        <w:t>: int (+= each status hour)</w:t>
+      <w:r>
+        <w:t>total_hours: int (+= each status hour)</w:t>
       </w:r>
     </w:p>
     <w:p>
@@ -1021,13 +924,8 @@
           <w:rFonts w:hint="eastAsia"/>
         </w:rPr>
       </w:pPr>
-      <w:proofErr w:type="spellStart"/>
-      <w:r>
-        <w:t>total_parts_cost</w:t>
-      </w:r>
-      <w:proofErr w:type="spellEnd"/>
-      <w:r>
-        <w:t>: int (+= each parts total cost)</w:t>
+      <w:r>
+        <w:t>total_parts_cost: int (+= each parts total cost)</w:t>
       </w:r>
     </w:p>
     <w:p>
@@ -1041,16 +939,11 @@
           <w:rFonts w:hint="eastAsia"/>
         </w:rPr>
       </w:pPr>
-      <w:proofErr w:type="spellStart"/>
       <w:r>
         <w:t>total_</w:t>
       </w:r>
       <w:r>
-        <w:t>cost</w:t>
-      </w:r>
-      <w:proofErr w:type="spellEnd"/>
-      <w:r>
-        <w:t xml:space="preserve">: </w:t>
+        <w:t xml:space="preserve">cost: </w:t>
       </w:r>
       <w:r>
         <w:t>decimal</w:t>
@@ -1076,13 +969,8 @@
           <w:rFonts w:hint="eastAsia"/>
         </w:rPr>
       </w:pPr>
-      <w:proofErr w:type="spellStart"/>
-      <w:r>
-        <w:t>date_received</w:t>
-      </w:r>
-      <w:proofErr w:type="spellEnd"/>
-      <w:r>
-        <w:t>: date</w:t>
+      <w:r>
+        <w:t>date_received: date</w:t>
       </w:r>
     </w:p>
     <w:p>
@@ -1096,13 +984,8 @@
           <w:rFonts w:hint="eastAsia"/>
         </w:rPr>
       </w:pPr>
-      <w:proofErr w:type="spellStart"/>
-      <w:r>
-        <w:t>date_completed</w:t>
-      </w:r>
-      <w:proofErr w:type="spellEnd"/>
-      <w:r>
-        <w:t>: date</w:t>
+      <w:r>
+        <w:t>date_completed: date</w:t>
       </w:r>
     </w:p>
     <w:p>
@@ -1120,23 +1003,13 @@
         <w:t>relationship:</w:t>
       </w:r>
       <w:r>
-        <w:t xml:space="preserve"> a M:M relationship between repairs and statuses is implemented with a relationship table </w:t>
-      </w:r>
-      <w:proofErr w:type="spellStart"/>
-      <w:r>
-        <w:t>repairs_statuses</w:t>
-      </w:r>
-      <w:proofErr w:type="spellEnd"/>
+        <w:t xml:space="preserve"> a M:M relationship between repairs and statuses is implemented with a relationship table repairs_statuses</w:t>
+      </w:r>
       <w:r>
         <w:t xml:space="preserve">; a M:M relationship between parts and repairs is implemented with a </w:t>
       </w:r>
-      <w:proofErr w:type="spellStart"/>
-      <w:r>
-        <w:t>repairs_parts</w:t>
-      </w:r>
-      <w:proofErr w:type="spellEnd"/>
-      <w:r>
-        <w:t xml:space="preserve"> </w:t>
+      <w:r>
+        <w:t xml:space="preserve">repairs_parts </w:t>
       </w:r>
       <w:r>
         <w:t>relationship</w:t>
@@ -1148,15 +1021,7 @@
         <w:t>s</w:t>
       </w:r>
       <w:r>
-        <w:t xml:space="preserve"> is implemented with </w:t>
-      </w:r>
-      <w:proofErr w:type="spellStart"/>
-      <w:r>
-        <w:t>car_id</w:t>
-      </w:r>
-      <w:proofErr w:type="spellEnd"/>
-      <w:r>
-        <w:t xml:space="preserve"> as a FK inside of repairs</w:t>
+        <w:t xml:space="preserve"> is implemented with car_id as a FK inside of repairs</w:t>
       </w:r>
     </w:p>
     <w:p>
@@ -1305,14 +1170,12 @@
           <w:rFonts w:hint="eastAsia"/>
         </w:rPr>
       </w:pPr>
-      <w:proofErr w:type="spellStart"/>
       <w:r>
         <w:t>mechanic</w:t>
       </w:r>
       <w:r>
         <w:t>_id</w:t>
       </w:r>
-      <w:proofErr w:type="spellEnd"/>
       <w:r>
         <w:t>: int</w:t>
       </w:r>
@@ -1340,13 +1203,8 @@
           <w:rFonts w:hint="eastAsia"/>
         </w:rPr>
       </w:pPr>
-      <w:proofErr w:type="spellStart"/>
-      <w:r>
-        <w:t>start_date</w:t>
-      </w:r>
-      <w:proofErr w:type="spellEnd"/>
-      <w:r>
-        <w:t>: date</w:t>
+      <w:r>
+        <w:t>start_date: date</w:t>
       </w:r>
       <w:r>
         <w:t>, not NULL</w:t>
@@ -1363,13 +1221,8 @@
           <w:rFonts w:hint="eastAsia"/>
         </w:rPr>
       </w:pPr>
-      <w:proofErr w:type="spellStart"/>
-      <w:r>
-        <w:t>end_date</w:t>
-      </w:r>
-      <w:proofErr w:type="spellEnd"/>
-      <w:r>
-        <w:t>: date</w:t>
+      <w:r>
+        <w:t>end_date: date</w:t>
       </w:r>
     </w:p>
     <w:p>
@@ -1383,14 +1236,9 @@
           <w:rFonts w:hint="eastAsia"/>
         </w:rPr>
       </w:pPr>
-      <w:proofErr w:type="spellStart"/>
       <w:r>
         <w:lastRenderedPageBreak/>
-        <w:t>current_status</w:t>
-      </w:r>
-      <w:proofErr w:type="spellEnd"/>
-      <w:r>
-        <w:t>: Boolean, not NULL</w:t>
+        <w:t>current_status: Boolean, not NULL</w:t>
       </w:r>
       <w:r>
         <w:t xml:space="preserve"> </w:t>
@@ -1456,13 +1304,8 @@
         <w:t xml:space="preserve">relationship: </w:t>
       </w:r>
       <w:r>
-        <w:t xml:space="preserve">a M:M relationship between repairs and statuses is implemented with a relationship table </w:t>
-      </w:r>
-      <w:proofErr w:type="spellStart"/>
-      <w:r>
-        <w:t>repairs_statuses</w:t>
-      </w:r>
-      <w:proofErr w:type="spellEnd"/>
+        <w:t>a M:M relationship between repairs and statuses is implemented with a relationship table repairs_statuses</w:t>
+      </w:r>
       <w:r>
         <w:t xml:space="preserve">; a 1:M relationship between mechanics and </w:t>
       </w:r>
@@ -1470,16 +1313,18 @@
         <w:t>statuses</w:t>
       </w:r>
       <w:r>
-        <w:t xml:space="preserve"> implemented with </w:t>
-      </w:r>
-      <w:proofErr w:type="spellStart"/>
-      <w:r>
-        <w:t>mechanic_id</w:t>
-      </w:r>
-      <w:proofErr w:type="spellEnd"/>
-      <w:r>
-        <w:t xml:space="preserve"> as a FK inside of statuses</w:t>
-      </w:r>
+        <w:t xml:space="preserve"> implemented with mechanic_id as a FK inside of statuses</w:t>
+      </w:r>
+    </w:p>
+    <w:p>
+      <w:pPr>
+        <w:pStyle w:val="Body"/>
+        <w:rPr>
+          <w:rFonts w:ascii="Helvetica Neue" w:hAnsi="Helvetica Neue" w:hint="eastAsia"/>
+          <w:b/>
+          <w:bCs/>
+        </w:rPr>
+      </w:pPr>
     </w:p>
     <w:p>
       <w:pPr>
@@ -1494,7 +1339,7 @@
           <w:b/>
           <w:bCs/>
         </w:rPr>
-        <w:t>parts</w:t>
+        <w:t>mechanics</w:t>
       </w:r>
       <w:r>
         <w:rPr>
@@ -1508,25 +1353,13 @@
         <w:rPr>
           <w:rFonts w:ascii="Helvetica Neue" w:hAnsi="Helvetica Neue"/>
         </w:rPr>
-        <w:t>records details about the parts ordered</w:t>
+        <w:t>records details of the mechanic working on the statuses</w:t>
       </w:r>
       <w:r>
         <w:rPr>
           <w:rFonts w:ascii="Helvetica Neue" w:hAnsi="Helvetica Neue"/>
         </w:rPr>
-        <w:t xml:space="preserve">/used </w:t>
-      </w:r>
-      <w:r>
-        <w:rPr>
-          <w:rFonts w:ascii="Helvetica Neue" w:hAnsi="Helvetica Neue"/>
-        </w:rPr>
-        <w:t>for a repair</w:t>
-      </w:r>
-      <w:r>
-        <w:rPr>
-          <w:rFonts w:ascii="Helvetica Neue" w:hAnsi="Helvetica Neue"/>
-        </w:rPr>
-        <w:t xml:space="preserve"> (Heather)</w:t>
+        <w:t xml:space="preserve"> (Chris)</w:t>
       </w:r>
     </w:p>
     <w:p>
@@ -1565,16 +1398,28 @@
         </w:numPr>
         <w:rPr>
           <w:rFonts w:hint="eastAsia"/>
-          <w:color w:val="FF0000"/>
-        </w:rPr>
-      </w:pPr>
-      <w:proofErr w:type="spellStart"/>
-      <w:r>
-        <w:t>upc_no</w:t>
-      </w:r>
-      <w:proofErr w:type="spellEnd"/>
-      <w:r>
-        <w:t>: int</w:t>
+        </w:rPr>
+      </w:pPr>
+      <w:r>
+        <w:t>f_name</w:t>
+      </w:r>
+      <w:r>
+        <w:rPr>
+          <w:lang w:val="de-DE"/>
+        </w:rPr>
+        <w:t xml:space="preserve">:  </w:t>
+      </w:r>
+      <w:r>
+        <w:rPr>
+          <w:lang w:val="de-DE"/>
+        </w:rPr>
+        <w:t>varchar</w:t>
+      </w:r>
+      <w:r>
+        <w:rPr>
+          <w:lang w:val="de-DE"/>
+        </w:rPr>
+        <w:t>, not NULL</w:t>
       </w:r>
     </w:p>
     <w:p>
@@ -1589,10 +1434,22 @@
         </w:rPr>
       </w:pPr>
       <w:r>
-        <w:t>category: varchar</w:t>
-      </w:r>
-      <w:r>
-        <w:t xml:space="preserve"> (accessories, brakes, battery, air conditioning &amp; heating, alternators &amp; starters, motor oil, shocks &amp; struts, lighting, bearings &amp; seals, belts &amp; hoses, chassis &amp; steering, CV driveshaft &amp; axle, engine cooling, engine, filters, gaskets, ignition, tire &amp; wheel)</w:t>
+        <w:rPr>
+          <w:lang w:val="de-DE"/>
+        </w:rPr>
+        <w:t xml:space="preserve">l_name: </w:t>
+      </w:r>
+      <w:r>
+        <w:rPr>
+          <w:lang w:val="de-DE"/>
+        </w:rPr>
+        <w:t>varchar</w:t>
+      </w:r>
+      <w:r>
+        <w:rPr>
+          <w:lang w:val="de-DE"/>
+        </w:rPr>
+        <w:t>, not NULL</w:t>
       </w:r>
     </w:p>
     <w:p>
@@ -1607,10 +1464,7 @@
         </w:rPr>
       </w:pPr>
       <w:r>
-        <w:t>description</w:t>
-      </w:r>
-      <w:r>
-        <w:t>: varchar</w:t>
+        <w:t>rate: int</w:t>
       </w:r>
     </w:p>
     <w:p>
@@ -1624,272 +1478,6 @@
           <w:rFonts w:hint="eastAsia"/>
         </w:rPr>
       </w:pPr>
-      <w:proofErr w:type="spellStart"/>
-      <w:r>
-        <w:t>base_cost</w:t>
-      </w:r>
-      <w:proofErr w:type="spellEnd"/>
-      <w:r>
-        <w:t xml:space="preserve">: </w:t>
-      </w:r>
-      <w:r>
-        <w:t>decimal</w:t>
-      </w:r>
-    </w:p>
-    <w:p>
-      <w:pPr>
-        <w:pStyle w:val="Body"/>
-        <w:numPr>
-          <w:ilvl w:val="0"/>
-          <w:numId w:val="1"/>
-        </w:numPr>
-        <w:rPr>
-          <w:rFonts w:hint="eastAsia"/>
-        </w:rPr>
-      </w:pPr>
-      <w:r>
-        <w:t xml:space="preserve">markup: </w:t>
-      </w:r>
-      <w:r>
-        <w:t>decimal</w:t>
-      </w:r>
-    </w:p>
-    <w:p>
-      <w:pPr>
-        <w:pStyle w:val="Body"/>
-        <w:numPr>
-          <w:ilvl w:val="0"/>
-          <w:numId w:val="1"/>
-        </w:numPr>
-        <w:rPr>
-          <w:rFonts w:hint="eastAsia"/>
-        </w:rPr>
-      </w:pPr>
-      <w:proofErr w:type="spellStart"/>
-      <w:r>
-        <w:t>total_cost</w:t>
-      </w:r>
-      <w:proofErr w:type="spellEnd"/>
-      <w:r>
-        <w:t>: int (</w:t>
-      </w:r>
-      <w:proofErr w:type="spellStart"/>
-      <w:r>
-        <w:t>base_cost</w:t>
-      </w:r>
-      <w:proofErr w:type="spellEnd"/>
-      <w:r>
-        <w:t xml:space="preserve"> + markup)</w:t>
-      </w:r>
-    </w:p>
-    <w:p>
-      <w:pPr>
-        <w:pStyle w:val="Body"/>
-        <w:numPr>
-          <w:ilvl w:val="0"/>
-          <w:numId w:val="1"/>
-        </w:numPr>
-        <w:rPr>
-          <w:rFonts w:hint="eastAsia"/>
-        </w:rPr>
-      </w:pPr>
-      <w:r>
-        <w:t xml:space="preserve">relationship: a </w:t>
-      </w:r>
-      <w:r>
-        <w:t>M</w:t>
-      </w:r>
-      <w:r>
-        <w:t xml:space="preserve">:M relationship between parts and </w:t>
-      </w:r>
-      <w:r>
-        <w:t>repairs</w:t>
-      </w:r>
-      <w:r>
-        <w:t xml:space="preserve"> is implemented with a </w:t>
-      </w:r>
-      <w:proofErr w:type="spellStart"/>
-      <w:r>
-        <w:t>repairs_parts</w:t>
-      </w:r>
-      <w:proofErr w:type="spellEnd"/>
-      <w:r>
-        <w:t xml:space="preserve"> relationshi</w:t>
-      </w:r>
-      <w:r>
-        <w:t xml:space="preserve">p </w:t>
-      </w:r>
-      <w:r>
-        <w:rPr>
-          <w:color w:val="FF0000"/>
-        </w:rPr>
-        <w:t>(should participation be one?? Participation could be zero if have a part stocked that may not be associated with repair yet, remember to update ER model)</w:t>
-      </w:r>
-    </w:p>
-    <w:p>
-      <w:pPr>
-        <w:pStyle w:val="Body"/>
-        <w:rPr>
-          <w:rFonts w:ascii="Helvetica Neue" w:hAnsi="Helvetica Neue" w:hint="eastAsia"/>
-          <w:b/>
-          <w:bCs/>
-        </w:rPr>
-      </w:pPr>
-    </w:p>
-    <w:p>
-      <w:pPr>
-        <w:pStyle w:val="Body"/>
-        <w:rPr>
-          <w:rFonts w:ascii="Helvetica Neue" w:eastAsia="Helvetica Neue" w:hAnsi="Helvetica Neue" w:cs="Helvetica Neue"/>
-        </w:rPr>
-      </w:pPr>
-      <w:r>
-        <w:rPr>
-          <w:rFonts w:ascii="Helvetica Neue" w:hAnsi="Helvetica Neue"/>
-          <w:b/>
-          <w:bCs/>
-        </w:rPr>
-        <w:t>mechanics</w:t>
-      </w:r>
-      <w:r>
-        <w:rPr>
-          <w:rFonts w:ascii="Helvetica Neue" w:hAnsi="Helvetica Neue"/>
-          <w:b/>
-          <w:bCs/>
-        </w:rPr>
-        <w:t xml:space="preserve">: </w:t>
-      </w:r>
-      <w:r>
-        <w:rPr>
-          <w:rFonts w:ascii="Helvetica Neue" w:hAnsi="Helvetica Neue"/>
-        </w:rPr>
-        <w:t>records details of the mechanic working on the statuses</w:t>
-      </w:r>
-      <w:r>
-        <w:rPr>
-          <w:rFonts w:ascii="Helvetica Neue" w:hAnsi="Helvetica Neue"/>
-        </w:rPr>
-        <w:t xml:space="preserve"> (Chris)</w:t>
-      </w:r>
-    </w:p>
-    <w:p>
-      <w:pPr>
-        <w:pStyle w:val="Body"/>
-        <w:numPr>
-          <w:ilvl w:val="0"/>
-          <w:numId w:val="1"/>
-        </w:numPr>
-        <w:rPr>
-          <w:rFonts w:hint="eastAsia"/>
-        </w:rPr>
-      </w:pPr>
-      <w:r>
-        <w:t xml:space="preserve">id: </w:t>
-      </w:r>
-      <w:r>
-        <w:t>int, auto_</w:t>
-      </w:r>
-      <w:r>
-        <w:t xml:space="preserve"> </w:t>
-      </w:r>
-      <w:r>
-        <w:t>increment</w:t>
-      </w:r>
-      <w:r>
-        <w:t>, unique, not NULL, PK</w:t>
-      </w:r>
-    </w:p>
-    <w:p>
-      <w:pPr>
-        <w:pStyle w:val="Body"/>
-        <w:numPr>
-          <w:ilvl w:val="0"/>
-          <w:numId w:val="1"/>
-        </w:numPr>
-        <w:rPr>
-          <w:rFonts w:hint="eastAsia"/>
-        </w:rPr>
-      </w:pPr>
-      <w:proofErr w:type="spellStart"/>
-      <w:r>
-        <w:t>f_name</w:t>
-      </w:r>
-      <w:proofErr w:type="spellEnd"/>
-      <w:r>
-        <w:rPr>
-          <w:lang w:val="de-DE"/>
-        </w:rPr>
-        <w:t xml:space="preserve">:  </w:t>
-      </w:r>
-      <w:r>
-        <w:rPr>
-          <w:lang w:val="de-DE"/>
-        </w:rPr>
-        <w:t>varchar</w:t>
-      </w:r>
-      <w:r>
-        <w:rPr>
-          <w:lang w:val="de-DE"/>
-        </w:rPr>
-        <w:t>, not NULL</w:t>
-      </w:r>
-    </w:p>
-    <w:p>
-      <w:pPr>
-        <w:pStyle w:val="Body"/>
-        <w:numPr>
-          <w:ilvl w:val="0"/>
-          <w:numId w:val="1"/>
-        </w:numPr>
-        <w:rPr>
-          <w:rFonts w:hint="eastAsia"/>
-        </w:rPr>
-      </w:pPr>
-      <w:r>
-        <w:rPr>
-          <w:lang w:val="de-DE"/>
-        </w:rPr>
-        <w:t xml:space="preserve">l_name: </w:t>
-      </w:r>
-      <w:r>
-        <w:rPr>
-          <w:lang w:val="de-DE"/>
-        </w:rPr>
-        <w:t>varchar</w:t>
-      </w:r>
-      <w:r>
-        <w:rPr>
-          <w:lang w:val="de-DE"/>
-        </w:rPr>
-        <w:t>, not NULL</w:t>
-      </w:r>
-    </w:p>
-    <w:p>
-      <w:pPr>
-        <w:pStyle w:val="Body"/>
-        <w:numPr>
-          <w:ilvl w:val="0"/>
-          <w:numId w:val="1"/>
-        </w:numPr>
-        <w:rPr>
-          <w:rFonts w:hint="eastAsia"/>
-        </w:rPr>
-      </w:pPr>
-      <w:r>
-        <w:t>rate: int</w:t>
-      </w:r>
-    </w:p>
-    <w:p>
-      <w:pPr>
-        <w:pStyle w:val="Body"/>
-        <w:numPr>
-          <w:ilvl w:val="0"/>
-          <w:numId w:val="1"/>
-        </w:numPr>
-        <w:rPr>
-          <w:rFonts w:hint="eastAsia"/>
-        </w:rPr>
-      </w:pPr>
       <w:r>
         <w:t xml:space="preserve">relationship: </w:t>
       </w:r>
@@ -1903,15 +1491,7 @@
         <w:t>statuses</w:t>
       </w:r>
       <w:r>
-        <w:t xml:space="preserve"> implemented with </w:t>
-      </w:r>
-      <w:proofErr w:type="spellStart"/>
-      <w:r>
-        <w:t>mechanic_id</w:t>
-      </w:r>
-      <w:proofErr w:type="spellEnd"/>
-      <w:r>
-        <w:t xml:space="preserve"> as a FK inside of statuses</w:t>
+        <w:t xml:space="preserve"> implemented with mechanic_id as a FK inside of statuses</w:t>
       </w:r>
     </w:p>
     <w:p>
@@ -2193,81 +1773,56 @@
           <w:rFonts w:hint="eastAsia"/>
         </w:rPr>
       </w:pPr>
-      <w:proofErr w:type="spellStart"/>
-      <w:r>
-        <w:t>f_name</w:t>
-      </w:r>
-      <w:proofErr w:type="spellEnd"/>
-      <w:r>
-        <w:t>,</w:t>
-      </w:r>
-    </w:p>
-    <w:p>
-      <w:pPr>
-        <w:pStyle w:val="Body"/>
-        <w:ind w:left="360"/>
-        <w:rPr>
-          <w:rFonts w:hint="eastAsia"/>
-        </w:rPr>
-      </w:pPr>
-      <w:proofErr w:type="spellStart"/>
-      <w:r>
-        <w:t>l_name</w:t>
-      </w:r>
-      <w:proofErr w:type="spellEnd"/>
-      <w:r>
-        <w:t>,</w:t>
-      </w:r>
-    </w:p>
-    <w:p>
-      <w:pPr>
-        <w:pStyle w:val="Body"/>
-        <w:ind w:left="360"/>
-        <w:rPr>
-          <w:rFonts w:hint="eastAsia"/>
-        </w:rPr>
-      </w:pPr>
-      <w:proofErr w:type="spellStart"/>
-      <w:r>
-        <w:t>contact_no</w:t>
-      </w:r>
-      <w:proofErr w:type="spellEnd"/>
-      <w:r>
-        <w:t>,</w:t>
-      </w:r>
-    </w:p>
-    <w:p>
-      <w:pPr>
-        <w:pStyle w:val="Body"/>
-        <w:ind w:left="360"/>
-        <w:rPr>
-          <w:rFonts w:hint="eastAsia"/>
-        </w:rPr>
-      </w:pPr>
-      <w:proofErr w:type="spellStart"/>
-      <w:r>
-        <w:t>email_address</w:t>
-      </w:r>
-      <w:proofErr w:type="spellEnd"/>
-      <w:r>
-        <w:t>,</w:t>
-      </w:r>
-    </w:p>
-    <w:p>
-      <w:pPr>
-        <w:pStyle w:val="Body"/>
-        <w:ind w:left="360"/>
-        <w:rPr>
-          <w:rFonts w:hint="eastAsia"/>
-        </w:rPr>
-      </w:pPr>
-      <w:proofErr w:type="spellStart"/>
-      <w:r>
-        <w:t>street_address</w:t>
-      </w:r>
-      <w:proofErr w:type="spellEnd"/>
-      <w:r>
-        <w:t>,</w:t>
+      <w:r>
+        <w:t>f_name,</w:t>
+      </w:r>
+    </w:p>
+    <w:p>
+      <w:pPr>
+        <w:pStyle w:val="Body"/>
+        <w:ind w:left="360"/>
+        <w:rPr>
+          <w:rFonts w:hint="eastAsia"/>
+        </w:rPr>
+      </w:pPr>
+      <w:r>
+        <w:t>l_name,</w:t>
+      </w:r>
+    </w:p>
+    <w:p>
+      <w:pPr>
+        <w:pStyle w:val="Body"/>
+        <w:ind w:left="360"/>
+        <w:rPr>
+          <w:rFonts w:hint="eastAsia"/>
+        </w:rPr>
+      </w:pPr>
+      <w:r>
+        <w:t>contact_no,</w:t>
+      </w:r>
+    </w:p>
+    <w:p>
+      <w:pPr>
+        <w:pStyle w:val="Body"/>
+        <w:ind w:left="360"/>
+        <w:rPr>
+          <w:rFonts w:hint="eastAsia"/>
+        </w:rPr>
+      </w:pPr>
+      <w:r>
+        <w:t>email_address,</w:t>
+      </w:r>
+    </w:p>
+    <w:p>
+      <w:pPr>
+        <w:pStyle w:val="Body"/>
+        <w:ind w:left="360"/>
+        <w:rPr>
+          <w:rFonts w:hint="eastAsia"/>
+        </w:rPr>
+      </w:pPr>
+      <w:r>
+        <w:t>street_address,</w:t>
       </w:r>
     </w:p>
     <w:p>
@@ -2302,13 +1857,8 @@
           <w:rFonts w:hint="eastAsia"/>
         </w:rPr>
       </w:pPr>
-      <w:proofErr w:type="spellStart"/>
-      <w:r>
-        <w:t>zip_code</w:t>
-      </w:r>
-      <w:proofErr w:type="spellEnd"/>
-      <w:r>
-        <w:t>)</w:t>
+      <w:r>
+        <w:t>zip_code)</w:t>
       </w:r>
     </w:p>
     <w:p>
@@ -2455,30 +2005,20 @@
           <w:rFonts w:hint="eastAsia"/>
         </w:rPr>
       </w:pPr>
-      <w:proofErr w:type="spellStart"/>
-      <w:r>
-        <w:t>customer_id</w:t>
-      </w:r>
-      <w:proofErr w:type="spellEnd"/>
-      <w:r>
-        <w:t>,</w:t>
-      </w:r>
-    </w:p>
-    <w:p>
-      <w:pPr>
-        <w:pStyle w:val="Body"/>
-        <w:ind w:left="360"/>
-        <w:rPr>
-          <w:rFonts w:hint="eastAsia"/>
-        </w:rPr>
-      </w:pPr>
-      <w:proofErr w:type="spellStart"/>
-      <w:r>
-        <w:t>license_plate</w:t>
-      </w:r>
-      <w:proofErr w:type="spellEnd"/>
-      <w:r>
-        <w:t>,</w:t>
+      <w:r>
+        <w:t>customer_id,</w:t>
+      </w:r>
+    </w:p>
+    <w:p>
+      <w:pPr>
+        <w:pStyle w:val="Body"/>
+        <w:ind w:left="360"/>
+        <w:rPr>
+          <w:rFonts w:hint="eastAsia"/>
+        </w:rPr>
+      </w:pPr>
+      <w:r>
+        <w:t>license_plate,</w:t>
       </w:r>
     </w:p>
     <w:p>
@@ -2580,108 +2120,7 @@
         <mc:AlternateContent>
           <mc:Choice Requires="wps">
             <w:drawing>
-              <wp:anchor distT="0" distB="0" distL="114300" distR="114300" simplePos="0" relativeHeight="251672576" behindDoc="0" locked="0" layoutInCell="1" allowOverlap="1" wp14:anchorId="7A7175E6" wp14:editId="3C089E49">
-                <wp:simplePos x="0" y="0"/>
-                <wp:positionH relativeFrom="column">
-                  <wp:posOffset>485775</wp:posOffset>
-                </wp:positionH>
-                <wp:positionV relativeFrom="paragraph">
-                  <wp:posOffset>81915</wp:posOffset>
-                </wp:positionV>
-                <wp:extent cx="3022600" cy="1022350"/>
-                <wp:effectExtent l="38100" t="76200" r="25400" b="25400"/>
-                <wp:wrapNone/>
-                <wp:docPr id="12" name="Connector: Elbow 12"/>
-                <wp:cNvGraphicFramePr/>
-                <a:graphic xmlns:a="http://schemas.openxmlformats.org/drawingml/2006/main">
-                  <a:graphicData uri="http://schemas.microsoft.com/office/word/2010/wordprocessingShape">
-                    <wps:wsp>
-                      <wps:cNvCnPr/>
-                      <wps:spPr>
-                        <a:xfrm flipH="1" flipV="1">
-                          <a:off x="0" y="0"/>
-                          <a:ext cx="3022600" cy="1022350"/>
-                        </a:xfrm>
-                        <a:prstGeom prst="bentConnector3">
-                          <a:avLst>
-                            <a:gd name="adj1" fmla="val 52975"/>
-                          </a:avLst>
-                        </a:prstGeom>
-                        <a:noFill/>
-                        <a:ln w="12700" cap="flat">
-                          <a:solidFill>
-                            <a:schemeClr val="accent1">
-                              <a:hueOff val="366345"/>
-                              <a:satOff val="11385"/>
-                              <a:lumOff val="-23239"/>
-                            </a:schemeClr>
-                          </a:solidFill>
-                          <a:prstDash val="solid"/>
-                          <a:miter lim="400000"/>
-                          <a:tailEnd type="triangle"/>
-                        </a:ln>
-                        <a:effectLst/>
-                        <a:sp3d/>
-                      </wps:spPr>
-                      <wps:style>
-                        <a:lnRef idx="0">
-                          <a:scrgbClr r="0" g="0" b="0"/>
-                        </a:lnRef>
-                        <a:fillRef idx="0">
-                          <a:scrgbClr r="0" g="0" b="0"/>
-                        </a:fillRef>
-                        <a:effectRef idx="0">
-                          <a:scrgbClr r="0" g="0" b="0"/>
-                        </a:effectRef>
-                        <a:fontRef idx="none"/>
-                      </wps:style>
-                      <wps:bodyPr/>
-                    </wps:wsp>
-                  </a:graphicData>
-                </a:graphic>
-                <wp14:sizeRelH relativeFrom="margin">
-                  <wp14:pctWidth>0</wp14:pctWidth>
-                </wp14:sizeRelH>
-                <wp14:sizeRelV relativeFrom="margin">
-                  <wp14:pctHeight>0</wp14:pctHeight>
-                </wp14:sizeRelV>
-              </wp:anchor>
-            </w:drawing>
-          </mc:Choice>
-          <mc:Fallback>
-            <w:pict>
-              <v:shapetype w14:anchorId="488E0519" id="_x0000_t34" coordsize="21600,21600" o:spt="34" o:oned="t" adj="10800" path="m,l@0,0@0,21600,21600,21600e" filled="f">
-                <v:stroke joinstyle="miter"/>
-                <v:formulas>
-                  <v:f eqn="val #0"/>
-                </v:formulas>
-                <v:path arrowok="t" fillok="f" o:connecttype="none"/>
-                <v:handles>
-                  <v:h position="#0,center"/>
-                </v:handles>
-                <o:lock v:ext="edit" shapetype="t"/>
-              </v:shapetype>
-              <v:shape id="Connector: Elbow 12" o:spid="_x0000_s1026" type="#_x0000_t34" style="position:absolute;margin-left:38.25pt;margin-top:6.45pt;width:238pt;height:80.5pt;flip:x y;z-index:251672576;visibility:visible;mso-wrap-style:square;mso-width-percent:0;mso-height-percent:0;mso-wrap-distance-left:9pt;mso-wrap-distance-top:0;mso-wrap-distance-right:9pt;mso-wrap-distance-bottom:0;mso-position-horizontal:absolute;mso-position-horizontal-relative:text;mso-position-vertical:absolute;mso-position-vertical-relative:text;mso-width-percent:0;mso-height-percent:0;mso-width-relative:margin;mso-height-relative:margin" o:gfxdata="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" adj="11443" strokecolor="#85b9c9 [3204]" strokeweight="1pt">
-                <v:stroke endarrow="block" miterlimit="4"/>
-              </v:shape>
-            </w:pict>
-          </mc:Fallback>
-        </mc:AlternateContent>
-      </w:r>
-      <w:r>
-        <w:rPr>
-          <w:noProof/>
-          <w:u w:val="single"/>
-          <w14:textOutline w14:w="0" w14:cap="rnd" w14:cmpd="sng" w14:algn="ctr">
-            <w14:noFill/>
-            <w14:prstDash w14:val="solid"/>
-            <w14:bevel/>
-          </w14:textOutline>
-        </w:rPr>
-        <mc:AlternateContent>
-          <mc:Choice Requires="wps">
-            <w:drawing>
-              <wp:anchor distT="0" distB="0" distL="114300" distR="114300" simplePos="0" relativeHeight="251666432" behindDoc="0" locked="0" layoutInCell="1" allowOverlap="1" wp14:anchorId="32E3CAAE" wp14:editId="23BB7FBD">
+              <wp:anchor distT="0" distB="0" distL="114300" distR="114300" simplePos="0" relativeHeight="251666432" behindDoc="0" locked="0" layoutInCell="1" allowOverlap="1" wp14:anchorId="32E3CAAE" wp14:editId="199AEFB5">
                 <wp:simplePos x="0" y="0"/>
                 <wp:positionH relativeFrom="column">
                   <wp:posOffset>154305</wp:posOffset>
@@ -2751,7 +2190,18 @@
           </mc:Choice>
           <mc:Fallback>
             <w:pict>
-              <v:shape w14:anchorId="1083D75C" id="Connector: Elbow 9" o:spid="_x0000_s1026" type="#_x0000_t34" style="position:absolute;margin-left:12.15pt;margin-top:7.45pt;width:3.6pt;height:139.5pt;flip:y;z-index:251666432;visibility:visible;mso-wrap-style:square;mso-width-percent:0;mso-height-percent:0;mso-wrap-distance-left:9pt;mso-wrap-distance-top:0;mso-wrap-distance-right:9pt;mso-wrap-distance-bottom:0;mso-position-horizontal:absolute;mso-position-horizontal-relative:text;mso-position-vertical:absolute;mso-position-vertical-relative:text;mso-width-percent:0;mso-height-percent:0;mso-width-relative:margin;mso-height-relative:margin" o:gfxdata="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" adj="-150266" strokecolor="#85b9c9 [3204]" strokeweight="1pt">
+              <v:shapetype w14:anchorId="5E863D55" id="_x0000_t34" coordsize="21600,21600" o:spt="34" o:oned="t" adj="10800" path="m,l@0,0@0,21600,21600,21600e" filled="f">
+                <v:stroke joinstyle="miter"/>
+                <v:formulas>
+                  <v:f eqn="val #0"/>
+                </v:formulas>
+                <v:path arrowok="t" fillok="f" o:connecttype="none"/>
+                <v:handles>
+                  <v:h position="#0,center"/>
+                </v:handles>
+                <o:lock v:ext="edit" shapetype="t"/>
+              </v:shapetype>
+              <v:shape id="Connector: Elbow 9" o:spid="_x0000_s1026" type="#_x0000_t34" style="position:absolute;margin-left:12.15pt;margin-top:7.45pt;width:3.6pt;height:139.5pt;flip:y;z-index:251666432;visibility:visible;mso-wrap-style:square;mso-width-percent:0;mso-height-percent:0;mso-wrap-distance-left:9pt;mso-wrap-distance-top:0;mso-wrap-distance-right:9pt;mso-wrap-distance-bottom:0;mso-position-horizontal:absolute;mso-position-horizontal-relative:text;mso-position-vertical:absolute;mso-position-vertical-relative:text;mso-width-percent:0;mso-height-percent:0;mso-width-relative:margin;mso-height-relative:margin" o:gfxdata="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" adj="-150266" strokecolor="#85b9c9 [3204]" strokeweight="1pt">
                 <v:stroke endarrow="block" miterlimit="4"/>
               </v:shape>
             </w:pict>
@@ -2776,118 +2226,87 @@
           <w:rFonts w:hint="eastAsia"/>
         </w:rPr>
       </w:pPr>
-      <w:proofErr w:type="spellStart"/>
-      <w:r>
-        <w:t>car_id</w:t>
-      </w:r>
-      <w:proofErr w:type="spellEnd"/>
-      <w:r>
-        <w:t>,</w:t>
-      </w:r>
-    </w:p>
-    <w:p>
-      <w:pPr>
-        <w:pStyle w:val="Body"/>
-        <w:ind w:left="360"/>
-        <w:rPr>
-          <w:rFonts w:hint="eastAsia"/>
-        </w:rPr>
-      </w:pPr>
-      <w:proofErr w:type="spellStart"/>
-      <w:r>
-        <w:t>total_hours</w:t>
-      </w:r>
-      <w:proofErr w:type="spellEnd"/>
-      <w:r>
-        <w:t>,</w:t>
-      </w:r>
-    </w:p>
-    <w:p>
-      <w:pPr>
-        <w:pStyle w:val="Body"/>
-        <w:ind w:left="360"/>
-        <w:rPr>
-          <w:rFonts w:hint="eastAsia"/>
-        </w:rPr>
-      </w:pPr>
-      <w:proofErr w:type="spellStart"/>
-      <w:r>
-        <w:t>total_parts_cost</w:t>
-      </w:r>
-      <w:proofErr w:type="spellEnd"/>
-      <w:r>
-        <w:t>,</w:t>
-      </w:r>
-    </w:p>
-    <w:p>
-      <w:pPr>
-        <w:pStyle w:val="Body"/>
-        <w:ind w:left="360"/>
-        <w:rPr>
-          <w:rFonts w:hint="eastAsia"/>
-        </w:rPr>
-      </w:pPr>
-      <w:proofErr w:type="spellStart"/>
-      <w:r>
-        <w:t>total_cost</w:t>
-      </w:r>
-      <w:proofErr w:type="spellEnd"/>
-      <w:r>
-        <w:t>,</w:t>
-      </w:r>
-    </w:p>
-    <w:p>
-      <w:pPr>
-        <w:pStyle w:val="Body"/>
-        <w:ind w:left="360"/>
-        <w:rPr>
-          <w:rFonts w:hint="eastAsia"/>
-        </w:rPr>
-      </w:pPr>
-      <w:proofErr w:type="spellStart"/>
-      <w:r>
-        <w:t>date_received</w:t>
-      </w:r>
-      <w:proofErr w:type="spellEnd"/>
-      <w:r>
-        <w:t>,</w:t>
-      </w:r>
-    </w:p>
-    <w:p>
-      <w:pPr>
-        <w:pStyle w:val="Body"/>
-        <w:ind w:left="360"/>
-        <w:rPr>
-          <w:rFonts w:hint="eastAsia"/>
-        </w:rPr>
-      </w:pPr>
-      <w:proofErr w:type="spellStart"/>
-      <w:r>
-        <w:t>date_completed</w:t>
-      </w:r>
-      <w:proofErr w:type="spellEnd"/>
-      <w:r>
-        <w:t>)</w:t>
-      </w:r>
-    </w:p>
-    <w:p>
-      <w:pPr>
-        <w:pStyle w:val="Body"/>
-        <w:ind w:left="360"/>
-        <w:rPr>
-          <w:rFonts w:hint="eastAsia"/>
-        </w:rPr>
-      </w:pPr>
-    </w:p>
-    <w:p>
-      <w:pPr>
-        <w:pStyle w:val="Body"/>
-        <w:ind w:left="360"/>
-        <w:rPr>
-          <w:rFonts w:hint="eastAsia"/>
-        </w:rPr>
-      </w:pPr>
-      <w:proofErr w:type="spellStart"/>
+      <w:r>
+        <w:t>car_id,</w:t>
+      </w:r>
+    </w:p>
+    <w:p>
+      <w:pPr>
+        <w:pStyle w:val="Body"/>
+        <w:ind w:left="360"/>
+        <w:rPr>
+          <w:rFonts w:hint="eastAsia"/>
+        </w:rPr>
+      </w:pPr>
+      <w:r>
+        <w:t>total_hours,</w:t>
+      </w:r>
+    </w:p>
+    <w:p>
+      <w:pPr>
+        <w:pStyle w:val="Body"/>
+        <w:ind w:left="360"/>
+        <w:rPr>
+          <w:rFonts w:hint="eastAsia"/>
+        </w:rPr>
+      </w:pPr>
+      <w:r>
+        <w:t>total_parts_cost,</w:t>
+      </w:r>
+    </w:p>
+    <w:p>
+      <w:pPr>
+        <w:pStyle w:val="Body"/>
+        <w:ind w:left="360"/>
+        <w:rPr>
+          <w:rFonts w:hint="eastAsia"/>
+        </w:rPr>
+      </w:pPr>
+      <w:r>
+        <w:t>total_cost,</w:t>
+      </w:r>
+    </w:p>
+    <w:p>
+      <w:pPr>
+        <w:pStyle w:val="Body"/>
+        <w:ind w:left="360"/>
+        <w:rPr>
+          <w:rFonts w:hint="eastAsia"/>
+        </w:rPr>
+      </w:pPr>
+      <w:r>
+        <w:t>date_received,</w:t>
+      </w:r>
+    </w:p>
+    <w:p>
+      <w:pPr>
+        <w:pStyle w:val="Body"/>
+        <w:ind w:left="360"/>
+        <w:rPr>
+          <w:rFonts w:hint="eastAsia"/>
+        </w:rPr>
+      </w:pPr>
+      <w:r>
+        <w:t>date_completed)</w:t>
+      </w:r>
+    </w:p>
+    <w:p>
+      <w:pPr>
+        <w:pStyle w:val="Body"/>
+        <w:ind w:left="360"/>
+        <w:rPr>
+          <w:rFonts w:hint="eastAsia"/>
+        </w:rPr>
+      </w:pPr>
+    </w:p>
+    <w:p>
+      <w:pPr>
+        <w:pStyle w:val="Body"/>
+        <w:ind w:left="360"/>
+        <w:rPr>
+          <w:rFonts w:hint="eastAsia"/>
+        </w:rPr>
+      </w:pPr>
       <w:r>
         <w:rPr>
           <w:b/>
@@ -2895,7 +2314,6 @@
         </w:rPr>
         <w:t>repairs_statuses</w:t>
       </w:r>
-      <w:proofErr w:type="spellEnd"/>
       <w:r>
         <w:t>(</w:t>
       </w:r>
@@ -2909,43 +2327,27 @@
           <w:u w:val="single"/>
         </w:rPr>
       </w:pPr>
-      <w:proofErr w:type="spellStart"/>
       <w:r>
         <w:rPr>
           <w:u w:val="single"/>
         </w:rPr>
-        <w:t>repair_id</w:t>
-      </w:r>
-      <w:proofErr w:type="spellEnd"/>
-      <w:r>
-        <w:rPr>
+        <w:t>repair_id,</w:t>
+      </w:r>
+    </w:p>
+    <w:p>
+      <w:pPr>
+        <w:pStyle w:val="Body"/>
+        <w:ind w:left="360"/>
+        <w:rPr>
+          <w:rFonts w:hint="eastAsia"/>
           <w:u w:val="single"/>
         </w:rPr>
-        <w:t>,</w:t>
-      </w:r>
-    </w:p>
-    <w:p>
-      <w:pPr>
-        <w:pStyle w:val="Body"/>
-        <w:ind w:left="360"/>
-        <w:rPr>
-          <w:rFonts w:hint="eastAsia"/>
+      </w:pPr>
+      <w:r>
+        <w:rPr>
           <w:u w:val="single"/>
         </w:rPr>
-      </w:pPr>
-      <w:proofErr w:type="spellStart"/>
-      <w:r>
-        <w:rPr>
-          <w:u w:val="single"/>
-        </w:rPr>
-        <w:t>status_id</w:t>
-      </w:r>
-      <w:proofErr w:type="spellEnd"/>
-      <w:r>
-        <w:rPr>
-          <w:u w:val="single"/>
-        </w:rPr>
-        <w:t>)</w:t>
+        <w:t>status_id)</w:t>
       </w:r>
     </w:p>
     <w:p>
@@ -3105,47 +2507,41 @@
           </mc:Fallback>
         </mc:AlternateContent>
       </w:r>
-      <w:proofErr w:type="spellStart"/>
-      <w:r>
-        <w:t>mechanic_id</w:t>
-      </w:r>
-      <w:proofErr w:type="spellEnd"/>
-      <w:r>
-        <w:t>,</w:t>
-      </w:r>
-    </w:p>
-    <w:p>
-      <w:pPr>
-        <w:pStyle w:val="Body"/>
-        <w:ind w:left="360"/>
-        <w:rPr>
-          <w:rFonts w:hint="eastAsia"/>
-        </w:rPr>
-      </w:pPr>
-      <w:proofErr w:type="spellStart"/>
-      <w:r>
-        <w:t>start_date</w:t>
-      </w:r>
-      <w:proofErr w:type="spellEnd"/>
-      <w:r>
-        <w:t>,</w:t>
-      </w:r>
-    </w:p>
-    <w:p>
-      <w:pPr>
-        <w:pStyle w:val="Body"/>
-        <w:ind w:left="360"/>
-        <w:rPr>
-          <w:rFonts w:hint="eastAsia"/>
-        </w:rPr>
-      </w:pPr>
-      <w:proofErr w:type="spellStart"/>
-      <w:r>
-        <w:t>end_date</w:t>
-      </w:r>
-      <w:proofErr w:type="spellEnd"/>
-      <w:r>
-        <w:t>,</w:t>
+      <w:r>
+        <w:t>mechanic_id,</w:t>
+      </w:r>
+    </w:p>
+    <w:p>
+      <w:pPr>
+        <w:pStyle w:val="Body"/>
+        <w:ind w:left="360"/>
+        <w:rPr>
+          <w:rFonts w:hint="eastAsia"/>
+        </w:rPr>
+      </w:pPr>
+      <w:r>
+        <w:t>start_date,</w:t>
+      </w:r>
+    </w:p>
+    <w:p>
+      <w:pPr>
+        <w:pStyle w:val="Body"/>
+        <w:ind w:left="360"/>
+        <w:rPr>
+          <w:rFonts w:hint="eastAsia"/>
+        </w:rPr>
+      </w:pPr>
+      <w:r>
+        <w:t>end_date,</w:t>
+      </w:r>
+    </w:p>
+    <w:p>
+      <w:pPr>
+        <w:pStyle w:val="Body"/>
+        <w:ind w:left="360"/>
+      </w:pPr>
+      <w:r>
+        <w:t>current_status,</w:t>
       </w:r>
     </w:p>
     <w:p>
@@ -3168,110 +2564,8 @@
           <w:rFonts w:hint="eastAsia"/>
         </w:rPr>
       </w:pPr>
-      <w:proofErr w:type="spellStart"/>
-      <w:r>
-        <w:t>current_status</w:t>
-      </w:r>
-      <w:proofErr w:type="spellEnd"/>
-      <w:r>
-        <w:t>,</w:t>
-      </w:r>
-    </w:p>
-    <w:p>
-      <w:pPr>
-        <w:pStyle w:val="Body"/>
-        <w:ind w:left="360"/>
-        <w:rPr>
-          <w:rFonts w:hint="eastAsia"/>
-        </w:rPr>
-      </w:pPr>
       <w:r>
         <w:t>hours)</w:t>
-      </w:r>
-    </w:p>
-    <w:p>
-      <w:pPr>
-        <w:pStyle w:val="Body"/>
-        <w:ind w:left="360"/>
-        <w:rPr>
-          <w:rFonts w:hint="eastAsia"/>
-        </w:rPr>
-      </w:pPr>
-    </w:p>
-    <w:p>
-      <w:pPr>
-        <w:pStyle w:val="Body"/>
-        <w:ind w:left="360"/>
-        <w:rPr>
-          <w:rFonts w:hint="eastAsia"/>
-        </w:rPr>
-      </w:pPr>
-      <w:r>
-        <w:t>mechanics(</w:t>
-      </w:r>
-    </w:p>
-    <w:p>
-      <w:pPr>
-        <w:pStyle w:val="Body"/>
-        <w:ind w:left="360"/>
-        <w:rPr>
-          <w:rFonts w:hint="eastAsia"/>
-        </w:rPr>
-      </w:pPr>
-      <w:r>
-        <w:rPr>
-          <w:u w:val="single"/>
-        </w:rPr>
-        <w:t>id</w:t>
-      </w:r>
-      <w:r>
-        <w:t>,</w:t>
-      </w:r>
-    </w:p>
-    <w:p>
-      <w:pPr>
-        <w:pStyle w:val="Body"/>
-        <w:ind w:left="360"/>
-        <w:rPr>
-          <w:rFonts w:hint="eastAsia"/>
-        </w:rPr>
-      </w:pPr>
-      <w:proofErr w:type="spellStart"/>
-      <w:r>
-        <w:t>f_name</w:t>
-      </w:r>
-      <w:proofErr w:type="spellEnd"/>
-      <w:r>
-        <w:t>,</w:t>
-      </w:r>
-    </w:p>
-    <w:p>
-      <w:pPr>
-        <w:pStyle w:val="Body"/>
-        <w:ind w:left="360"/>
-        <w:rPr>
-          <w:rFonts w:hint="eastAsia"/>
-        </w:rPr>
-      </w:pPr>
-      <w:proofErr w:type="spellStart"/>
-      <w:r>
-        <w:t>l_name</w:t>
-      </w:r>
-      <w:proofErr w:type="spellEnd"/>
-      <w:r>
-        <w:t>,</w:t>
-      </w:r>
-    </w:p>
-    <w:p>
-      <w:pPr>
-        <w:pStyle w:val="Body"/>
-        <w:ind w:left="360"/>
-        <w:rPr>
-          <w:rFonts w:hint="eastAsia"/>
-        </w:rPr>
-      </w:pPr>
-      <w:r>
-        <w:t>rate)</w:t>
       </w:r>
     </w:p>
     <w:p>
@@ -3296,7 +2590,7 @@
           <w:b/>
           <w:bCs/>
         </w:rPr>
-        <w:t>parts</w:t>
+        <w:t>mechanics</w:t>
       </w:r>
       <w:r>
         <w:t>(</w:t>
@@ -3312,97 +2606,7 @@
       </w:pPr>
       <w:r>
         <w:rPr>
-          <w:noProof/>
           <w:u w:val="single"/>
-          <w14:textOutline w14:w="0" w14:cap="rnd" w14:cmpd="sng" w14:algn="ctr">
-            <w14:noFill/>
-            <w14:prstDash w14:val="solid"/>
-            <w14:bevel/>
-          </w14:textOutline>
-        </w:rPr>
-        <mc:AlternateContent>
-          <mc:Choice Requires="wps">
-            <w:drawing>
-              <wp:anchor distT="0" distB="0" distL="114300" distR="114300" simplePos="0" relativeHeight="251670528" behindDoc="0" locked="0" layoutInCell="1" allowOverlap="1" wp14:anchorId="22028E83" wp14:editId="5C0A156B">
-                <wp:simplePos x="0" y="0"/>
-                <wp:positionH relativeFrom="column">
-                  <wp:posOffset>406400</wp:posOffset>
-                </wp:positionH>
-                <wp:positionV relativeFrom="paragraph">
-                  <wp:posOffset>83185</wp:posOffset>
-                </wp:positionV>
-                <wp:extent cx="342900" cy="2019300"/>
-                <wp:effectExtent l="38100" t="76200" r="838200" b="19050"/>
-                <wp:wrapNone/>
-                <wp:docPr id="11" name="Connector: Elbow 11"/>
-                <wp:cNvGraphicFramePr/>
-                <a:graphic xmlns:a="http://schemas.openxmlformats.org/drawingml/2006/main">
-                  <a:graphicData uri="http://schemas.microsoft.com/office/word/2010/wordprocessingShape">
-                    <wps:wsp>
-                      <wps:cNvCnPr/>
-                      <wps:spPr>
-                        <a:xfrm flipH="1" flipV="1">
-                          <a:off x="0" y="0"/>
-                          <a:ext cx="342900" cy="2019300"/>
-                        </a:xfrm>
-                        <a:prstGeom prst="bentConnector3">
-                          <a:avLst>
-                            <a:gd name="adj1" fmla="val -235983"/>
-                          </a:avLst>
-                        </a:prstGeom>
-                        <a:noFill/>
-                        <a:ln w="12700" cap="flat">
-                          <a:solidFill>
-                            <a:schemeClr val="accent1">
-                              <a:hueOff val="366345"/>
-                              <a:satOff val="11385"/>
-                              <a:lumOff val="-23239"/>
-                            </a:schemeClr>
-                          </a:solidFill>
-                          <a:prstDash val="solid"/>
-                          <a:miter lim="400000"/>
-                          <a:tailEnd type="triangle"/>
-                        </a:ln>
-                        <a:effectLst/>
-                        <a:sp3d/>
-                      </wps:spPr>
-                      <wps:style>
-                        <a:lnRef idx="0">
-                          <a:scrgbClr r="0" g="0" b="0"/>
-                        </a:lnRef>
-                        <a:fillRef idx="0">
-                          <a:scrgbClr r="0" g="0" b="0"/>
-                        </a:fillRef>
-                        <a:effectRef idx="0">
-                          <a:scrgbClr r="0" g="0" b="0"/>
-                        </a:effectRef>
-                        <a:fontRef idx="none"/>
-                      </wps:style>
-                      <wps:bodyPr/>
-                    </wps:wsp>
-                  </a:graphicData>
-                </a:graphic>
-                <wp14:sizeRelH relativeFrom="margin">
-                  <wp14:pctWidth>0</wp14:pctWidth>
-                </wp14:sizeRelH>
-                <wp14:sizeRelV relativeFrom="margin">
-                  <wp14:pctHeight>0</wp14:pctHeight>
-                </wp14:sizeRelV>
-              </wp:anchor>
-            </w:drawing>
-          </mc:Choice>
-          <mc:Fallback>
-            <w:pict>
-              <v:shape w14:anchorId="36D666E8" id="Connector: Elbow 11" o:spid="_x0000_s1026" type="#_x0000_t34" style="position:absolute;margin-left:32pt;margin-top:6.55pt;width:27pt;height:159pt;flip:x y;z-index:251670528;visibility:visible;mso-wrap-style:square;mso-width-percent:0;mso-height-percent:0;mso-wrap-distance-left:9pt;mso-wrap-distance-top:0;mso-wrap-distance-right:9pt;mso-wrap-distance-bottom:0;mso-position-horizontal:absolute;mso-position-horizontal-relative:text;mso-position-vertical:absolute;mso-position-vertical-relative:text;mso-width-percent:0;mso-height-percent:0;mso-width-relative:margin;mso-height-relative:margin" o:gfxdata="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" adj="-50972" strokecolor="#85b9c9 [3204]" strokeweight="1pt">
-                <v:stroke endarrow="block" miterlimit="4"/>
-              </v:shape>
-            </w:pict>
-          </mc:Fallback>
-        </mc:AlternateContent>
-      </w:r>
-      <w:r>
-        <w:rPr>
-          <w:u w:val="single"/>
         </w:rPr>
         <w:t>id</w:t>
       </w:r>
@@ -3418,157 +2622,96 @@
           <w:rFonts w:hint="eastAsia"/>
         </w:rPr>
       </w:pPr>
-      <w:proofErr w:type="spellStart"/>
-      <w:r>
-        <w:t>upc_no</w:t>
-      </w:r>
-      <w:proofErr w:type="spellEnd"/>
-      <w:r>
-        <w:t>,</w:t>
-      </w:r>
-    </w:p>
-    <w:p>
-      <w:pPr>
-        <w:pStyle w:val="Body"/>
-        <w:ind w:left="360"/>
-        <w:rPr>
-          <w:rFonts w:hint="eastAsia"/>
-        </w:rPr>
-      </w:pPr>
-      <w:r>
-        <w:t>category,</w:t>
-      </w:r>
-    </w:p>
-    <w:p>
-      <w:pPr>
-        <w:pStyle w:val="Body"/>
-        <w:ind w:left="360"/>
-        <w:rPr>
-          <w:rFonts w:hint="eastAsia"/>
-        </w:rPr>
-      </w:pPr>
-      <w:r>
-        <w:t>description,</w:t>
-      </w:r>
-    </w:p>
-    <w:p>
-      <w:pPr>
-        <w:pStyle w:val="Body"/>
-        <w:ind w:left="360"/>
-        <w:rPr>
-          <w:rFonts w:hint="eastAsia"/>
-        </w:rPr>
-      </w:pPr>
-      <w:proofErr w:type="spellStart"/>
-      <w:r>
-        <w:t>base_cost</w:t>
-      </w:r>
-      <w:proofErr w:type="spellEnd"/>
-      <w:r>
-        <w:t>,</w:t>
-      </w:r>
-    </w:p>
-    <w:p>
-      <w:pPr>
-        <w:pStyle w:val="Body"/>
-        <w:ind w:left="360"/>
-        <w:rPr>
-          <w:rFonts w:hint="eastAsia"/>
-        </w:rPr>
-      </w:pPr>
-      <w:r>
-        <w:t>markup,</w:t>
-      </w:r>
-    </w:p>
-    <w:p>
-      <w:pPr>
-        <w:pStyle w:val="Body"/>
-        <w:ind w:left="360"/>
-        <w:rPr>
-          <w:rFonts w:hint="eastAsia"/>
-        </w:rPr>
-      </w:pPr>
-      <w:proofErr w:type="spellStart"/>
-      <w:r>
-        <w:t>total_cost</w:t>
-      </w:r>
-      <w:proofErr w:type="spellEnd"/>
-      <w:r>
-        <w:t>)</w:t>
-      </w:r>
-    </w:p>
-    <w:p>
-      <w:pPr>
-        <w:pStyle w:val="Body"/>
-        <w:ind w:left="360"/>
-        <w:rPr>
-          <w:rFonts w:hint="eastAsia"/>
-        </w:rPr>
-      </w:pPr>
-    </w:p>
-    <w:p>
-      <w:pPr>
-        <w:pStyle w:val="Body"/>
-        <w:ind w:left="360"/>
-        <w:rPr>
-          <w:rFonts w:hint="eastAsia"/>
-        </w:rPr>
-      </w:pPr>
-      <w:proofErr w:type="spellStart"/>
-      <w:r>
-        <w:rPr>
-          <w:b/>
-          <w:bCs/>
-        </w:rPr>
-        <w:t>repairs_parts</w:t>
-      </w:r>
-      <w:proofErr w:type="spellEnd"/>
-      <w:r>
-        <w:t>(</w:t>
-      </w:r>
-    </w:p>
-    <w:p>
-      <w:pPr>
-        <w:pStyle w:val="Body"/>
-        <w:ind w:left="360"/>
-        <w:rPr>
-          <w:rFonts w:hint="eastAsia"/>
-        </w:rPr>
-      </w:pPr>
-      <w:proofErr w:type="spellStart"/>
-      <w:r>
-        <w:rPr>
-          <w:u w:val="single"/>
-        </w:rPr>
-        <w:t>repair_id</w:t>
-      </w:r>
-      <w:proofErr w:type="spellEnd"/>
-      <w:r>
-        <w:t>,</w:t>
-      </w:r>
-    </w:p>
-    <w:p>
-      <w:pPr>
-        <w:pStyle w:val="Body"/>
-        <w:ind w:left="360"/>
-        <w:rPr>
-          <w:rFonts w:hint="eastAsia"/>
-        </w:rPr>
-      </w:pPr>
-      <w:proofErr w:type="spellStart"/>
-      <w:r>
-        <w:rPr>
-          <w:u w:val="single"/>
-        </w:rPr>
-        <w:t>part_id</w:t>
-      </w:r>
-      <w:proofErr w:type="spellEnd"/>
-      <w:r>
-        <w:rPr>
-          <w:u w:val="single"/>
-        </w:rPr>
-        <w:t>)</w:t>
-      </w:r>
+      <w:r>
+        <w:t>f_name,</w:t>
+      </w:r>
+    </w:p>
+    <w:p>
+      <w:pPr>
+        <w:pStyle w:val="Body"/>
+        <w:ind w:left="360"/>
+        <w:rPr>
+          <w:rFonts w:hint="eastAsia"/>
+        </w:rPr>
+      </w:pPr>
+      <w:r>
+        <w:t>l_name,</w:t>
+      </w:r>
+    </w:p>
+    <w:p>
+      <w:pPr>
+        <w:pStyle w:val="Body"/>
+        <w:ind w:left="360"/>
+        <w:rPr>
+          <w:rFonts w:hint="eastAsia"/>
+        </w:rPr>
+      </w:pPr>
+      <w:r>
+        <w:t>rate)</w:t>
+      </w:r>
+    </w:p>
+    <w:p>
+      <w:pPr>
+        <w:pStyle w:val="Body"/>
+        <w:ind w:left="360"/>
+        <w:rPr>
+          <w:rFonts w:hint="eastAsia"/>
+        </w:rPr>
+      </w:pPr>
+    </w:p>
+    <w:p>
+      <w:pPr>
+        <w:pStyle w:val="Body"/>
+        <w:ind w:left="360"/>
+      </w:pPr>
+    </w:p>
+    <w:p>
+      <w:pPr>
+        <w:pStyle w:val="Body"/>
+        <w:ind w:left="360"/>
+      </w:pPr>
+    </w:p>
+    <w:p>
+      <w:pPr>
+        <w:pStyle w:val="Body"/>
+        <w:ind w:left="360"/>
+      </w:pPr>
+    </w:p>
+    <w:p>
+      <w:pPr>
+        <w:pStyle w:val="Body"/>
+        <w:ind w:left="360"/>
+      </w:pPr>
+    </w:p>
+    <w:p>
+      <w:pPr>
+        <w:pStyle w:val="Body"/>
+        <w:ind w:left="360"/>
+      </w:pPr>
+    </w:p>
+    <w:p>
+      <w:pPr>
+        <w:pStyle w:val="Body"/>
+        <w:ind w:left="360"/>
+      </w:pPr>
+    </w:p>
+    <w:p>
+      <w:pPr>
+        <w:pStyle w:val="Body"/>
+        <w:ind w:left="360"/>
+      </w:pPr>
+    </w:p>
+    <w:p>
+      <w:pPr>
+        <w:pStyle w:val="Body"/>
+        <w:ind w:left="360"/>
+      </w:pPr>
+    </w:p>
+    <w:p>
+      <w:pPr>
+        <w:pStyle w:val="Body"/>
+        <w:ind w:left="360"/>
+      </w:pPr>
     </w:p>
     <w:p>
       <w:pPr>

</xml_diff>